<commit_message>
my latest document files
</commit_message>
<xml_diff>
--- a/docs/gregjonason-resume.docx
+++ b/docs/gregjonason-resume.docx
@@ -1122,21 +1122,33 @@
         </w:rPr>
         <w:t>Managed multiple vendors in a distributed team environment during the rapid development of CLI Engage, a large child progress monitoring and professional development learning platform made available to the entire state of Texas.</w:t>
       </w:r>
-    </w:p>
-    <w:p>
-      <w:pPr>
-        <w:pStyle w:val="nospacing-p"/>
-        <w:spacing w:before="0" w:beforeAutospacing="0" w:after="0" w:afterAutospacing="0"/>
-        <w:ind w:left="360"/>
-        <w:jc w:val="both"/>
-        <w:rPr>
-          <w:rStyle w:val="minoransitheme"/>
-          <w:rFonts w:asciiTheme="minorHAnsi" w:hAnsiTheme="minorHAnsi"/>
-          <w:color w:val="000000"/>
-          <w:sz w:val="20"/>
-          <w:szCs w:val="20"/>
-        </w:rPr>
-      </w:pPr>
+      <w:r>
+        <w:rPr>
+          <w:rStyle w:val="minoransitheme"/>
+          <w:rFonts w:asciiTheme="minorHAnsi" w:hAnsiTheme="minorHAnsi"/>
+          <w:color w:val="000000"/>
+          <w:sz w:val="20"/>
+          <w:szCs w:val="20"/>
+        </w:rPr>
+        <w:t xml:space="preserve"> Project budget: $1.75 million.</w:t>
+      </w:r>
+    </w:p>
+    <w:p>
+      <w:pPr>
+        <w:pStyle w:val="nospacing-p"/>
+        <w:spacing w:before="0" w:beforeAutospacing="0" w:after="0" w:afterAutospacing="0"/>
+        <w:ind w:left="360"/>
+        <w:jc w:val="both"/>
+        <w:rPr>
+          <w:rStyle w:val="minoransitheme"/>
+          <w:rFonts w:asciiTheme="minorHAnsi" w:hAnsiTheme="minorHAnsi"/>
+          <w:color w:val="000000"/>
+          <w:sz w:val="20"/>
+          <w:szCs w:val="20"/>
+        </w:rPr>
+      </w:pPr>
+      <w:bookmarkStart w:id="0" w:name="_GoBack"/>
+      <w:bookmarkEnd w:id="0"/>
     </w:p>
     <w:p>
       <w:pPr>
@@ -4211,8 +4223,6 @@
         </w:rPr>
         <w:t xml:space="preserve"> (26.2 mile run)</w:t>
       </w:r>
-      <w:bookmarkStart w:id="0" w:name="_GoBack"/>
-      <w:bookmarkEnd w:id="0"/>
     </w:p>
     <w:p>
       <w:pPr>
@@ -8166,7 +8176,7 @@
 </file>
 
 <file path=customXml/itemProps1.xml><?xml version="1.0" encoding="utf-8"?>
-<ds:datastoreItem xmlns:ds="http://schemas.openxmlformats.org/officeDocument/2006/customXml" ds:itemID="{D3BAB80A-E09C-AA48-B57B-A764C2E24061}">
+<ds:datastoreItem xmlns:ds="http://schemas.openxmlformats.org/officeDocument/2006/customXml" ds:itemID="{C29BE1D2-F70E-2440-A293-D3F9BA9679DD}">
   <ds:schemaRefs>
     <ds:schemaRef ds:uri="http://schemas.openxmlformats.org/officeDocument/2006/bibliography"/>
   </ds:schemaRefs>

</xml_diff>